<commit_message>
New translations removal of usdt tether omni - reminder email to clients.docx (Sinhala)
</commit_message>
<xml_diff>
--- a/public/email/crowdin/translations/si/Removal of USDT Tether Omni - Reminder email to clients.docx
+++ b/public/email/crowdin/translations/si/Removal of USDT Tether Omni - Reminder email to clients.docx
@@ -18,7 +18,7 @@
         <w:pStyle w:val="P68B1DB1-Normal1"/>
       </w:pPr>
       <w:r>
-        <w:t xml:space="preserve">Reminder email to ROW clients</w:t>
+        <w:t xml:space="preserve">රෝ ලාභකරුවන්ට ජාතිකයෙන් යැවෙන ආත්මය</w:t>
         <w:br w:type="textWrapping"/>
       </w:r>
     </w:p>
@@ -107,7 +107,7 @@
               <w:pStyle w:val="P68B1DB1-Normal1"/>
             </w:pPr>
             <w:r>
-              <w:t xml:space="preserve">Subject line:</w:t>
+              <w:t xml:space="preserve">විෂය පේළිය:</w:t>
             </w:r>
           </w:p>
           <w:p>
@@ -132,7 +132,7 @@
               </w:rPr>
             </w:pPr>
             <w:r>
-              <w:t xml:space="preserve">We’re removing Tether Omni (USDT) on 29 Sep</w:t>
+              <w:t xml:space="preserve">අපි Tether Omni (USDT) 29 සැප්තැම්බර් දින ඉවත් කරනවා</w:t>
             </w:r>
           </w:p>
           <w:p>
@@ -181,7 +181,7 @@
               <w:pStyle w:val="P68B1DB1-Normal1"/>
             </w:pPr>
             <w:r>
-              <w:t>Body:</w:t>
+              <w:t>අන්තර්ගතය:</w:t>
             </w:r>
           </w:p>
           <w:p>
@@ -232,7 +232,7 @@
               <w:pStyle w:val="P68B1DB1-Normal2"/>
             </w:pPr>
             <w:r>
-              <w:t xml:space="preserve">Say goodbye to Tether Omni</w:t>
+              <w:t xml:space="preserve">Tether Omniට සමුදෙන්න</w:t>
             </w:r>
           </w:p>
           <w:p>
@@ -265,7 +265,7 @@
               </w:rPr>
             </w:pPr>
             <w:r>
-              <w:t xml:space="preserve">We’ll stop offering Tether Omni (USDT) as an account currency on Deriv, effective 29/09/2023 (00:00 GMT). This is because Tether has stopped supporting Omni for USDT transfers.</w:t>
+              <w:t xml:space="preserve">අපි Deriv හි ගිණුම් මුදල් ලෙස Tether Omni (USDT) ඉවත් කරනවා, 29/09/2023 (00:00 GMT) සිට බලපැවැත්වේ. මෙය Tether USDT සංඛ්‍යාතයන් සඳහා Omni යටතේ සහය නවත්වීම හේතුවෙන්ය.</w:t>
             </w:r>
           </w:p>
           <w:p>
@@ -316,21 +316,21 @@
                 <w:rFonts w:ascii="IBM Plex Sans" w:hAnsi="IBM Plex Sans" w:cs="IBM Plex Sans" w:eastAsia="IBM Plex Sans"/>
                 <w:b w:val="1"/>
               </w:rPr>
-              <w:t xml:space="preserve">What do I need to do?</w:t>
+              <w:t xml:space="preserve">මට කුමක් කළ යුතුද?</w:t>
             </w:r>
             <w:r>
               <w:br w:type="textWrapping"/>
-              <w:t xml:space="preserve">If you have a balance in your USDT account </w:t>
+              <w:t xml:space="preserve">ඔබේ USDT ගිණුමේ </w:t>
             </w:r>
             <w:r>
               <w:rPr>
                 <w:rFonts w:ascii="IBM Plex Sans" w:hAnsi="IBM Plex Sans" w:cs="IBM Plex Sans" w:eastAsia="IBM Plex Sans"/>
                 <w:b w:val="1"/>
               </w:rPr>
-              <w:t xml:space="preserve">[account ID]</w:t>
-            </w:r>
-            <w:r>
-              <w:t xml:space="preserve">, withdraw your balance before the above date. If you have open positions, close them first before withdrawing your balance.</w:t>
+              <w:t xml:space="preserve">[ගිණුම් ID]</w:t>
+            </w:r>
+            <w:r>
+              <w:t xml:space="preserve"> බැලන්සයක් ඇත්නම්, ඉහත දිනයට පෙර ඔබගේ බැලන්සය වැටීම කරන්න. ඔබට විවෘත තත්ත්වයක් ඇත්නම්, ඔබගේ බැලන්සය වැටීමෙන් පළවෙනිව නැවත නිවෙස් කරන්න.</w:t>
             </w:r>
           </w:p>
           <w:p>
@@ -408,7 +408,7 @@
                   </w:pPr>
                   <w:hyperlink r:id="rId7">
                     <w:r>
-                      <w:t xml:space="preserve">Check my account</w:t>
+                      <w:t xml:space="preserve">මගේ ගිණුම පරික්ෂා කරන්න</w:t>
                     </w:r>
                   </w:hyperlink>
                 </w:p>
@@ -461,7 +461,7 @@
               <w:pStyle w:val="P68B1DB1-Normal1"/>
             </w:pPr>
             <w:r>
-              <w:t>Important</w:t>
+              <w:t>මහත්</w:t>
             </w:r>
           </w:p>
           <w:p>
@@ -469,7 +469,7 @@
               <w:spacing w:line="240" w:lineRule="auto"/>
             </w:pPr>
             <w:r>
-              <w:t xml:space="preserve">Your USDT account will be closed on 29/09/2023 at 00:00 GMT. Any open positions will be automatically closed, and the account balance will be transferred to your last active account after the mentioned date</w:t>
+              <w:t xml:space="preserve">ඔබේ USDT ගිණුම 29/09/2023 දින 00:00 GMT අගට වැසිය යුතුය. විවෘත තත්ත්වයන් සියල්ල ස්වයංක්‍රීයව සැමරිණු කරන අතර, ගිණුම් බැලන්සය වේලාවෙන් පසු ඔබේ අවසන් ක්‍රියාකාරී ගිණුමට මාරු කරනු ලබයි</w:t>
             </w:r>
             <w:commentRangeStart w:id="0"/>
             <w:commentRangeStart w:id="1"/>
@@ -493,7 +493,7 @@
             <w:commentRangeEnd w:id="3"/>
             <w:r>
               <w:commentReference w:id="3"/>
-              <w:t xml:space="preserve">Standard exchange rates and fees will apply during this process.</w:t>
+              <w:t xml:space="preserve">මේ ක්‍රියාවලියේදී ප්‍රමිතිය පිළිබඳ අනිවරයෙන් දර්ශක සහ ගාස්තු පවත්වනු ඇත.</w:t>
             </w:r>
           </w:p>
           <w:p>
@@ -540,7 +540,7 @@
               </w:rPr>
             </w:pPr>
             <w:r>
-              <w:t xml:space="preserve">If you have any questions, contact us:</w:t>
+              <w:t xml:space="preserve">ඔබට යම් ගැටළුවක් තිබේ නම්, අපව සම්බන්ධ කර ගන්න:</w:t>
             </w:r>
           </w:p>
           <w:p>
@@ -570,7 +570,7 @@
                   <w:color w:val="1155cc"/>
                   <w:u w:val="single"/>
                 </w:rPr>
-                <w:t xml:space="preserve">Live chat</w:t>
+                <w:t xml:space="preserve">සජීවී කතාබස්</w:t>
               </w:r>
             </w:hyperlink>
             <w:r>
@@ -798,7 +798,7 @@
         <w:pStyle w:val="P68B1DB1-Normal4"/>
       </w:pPr>
       <w:r>
-        <w:t xml:space="preserve">@azita@regentmarkets.com , BE cant guarantee they can have the script ready by then,</w:t>
+        <w:t xml:space="preserve">@azita@regentmarkets.com , BE නොකලා පුළුවන් මේ කරුණ එල්ල කරගන්නා විට,</w:t>
       </w:r>
     </w:p>
     <w:p>
@@ -866,7 +866,7 @@
         <w:pStyle w:val="P68B1DB1-Normal4"/>
       </w:pPr>
       <w:r>
-        <w:t xml:space="preserve">Can we mentioned as "after the mentioned date"?</w:t>
+        <w:t xml:space="preserve">ඔබට "ඉහත සඳහන් දිනයට පසු" ලෙස සඳහන් කළ හැකිද?</w:t>
       </w:r>
     </w:p>
   </w:comment>
@@ -904,7 +904,7 @@
         <w:pStyle w:val="P68B1DB1-Normal4"/>
       </w:pPr>
       <w:r>
-        <w:t xml:space="preserve">Do you mean to mention that the transfer will be done after the mentioned date?</w:t>
+        <w:t xml:space="preserve">ඉහත දිනයට පසුව මාරු කරන බව සඳහන් කිරීමක්ද?</w:t>
       </w:r>
     </w:p>
   </w:comment>
@@ -942,7 +942,7 @@
         <w:pStyle w:val="P68B1DB1-Normal4"/>
       </w:pPr>
       <w:r>
-        <w:t xml:space="preserve">yes..it seems like we cant confirm the date</w:t>
+        <w:t xml:space="preserve">ඔව්..කමක් නැහැ, දිනය තහවුරු කරනවා යනවා පෙනේ</w:t>
       </w:r>
     </w:p>
   </w:comment>
@@ -980,7 +980,7 @@
         <w:pStyle w:val="P68B1DB1-Normal4"/>
       </w:pPr>
       <w:r>
-        <w:t>Updated</w:t>
+        <w:t>ආයුබෝවන්</w:t>
       </w:r>
     </w:p>
   </w:comment>

</xml_diff>